<commit_message>
Reestructure and update web
</commit_message>
<xml_diff>
--- a/docs/latex/Provisional/Prototipo_app_web.docx
+++ b/docs/latex/Provisional/Prototipo_app_web.docx
@@ -16,7 +16,15 @@
         <w:t>páginas</w:t>
       </w:r>
       <w:r>
-        <w:t xml:space="preserve"> contara de una representación de los datos sin tratar, en esta pantalla se debería poder visualizar un mapa con las trayectorias y otro con el mapa de calor Tensor. Además de esto se podrían incluir alguna forma de manejar los datos como la selección de la longitud y latitud mínima y máxima o un zoom a base de recolocar el aumento en el mapa. Por otro lado, se podrían añadir un limitador de datos a utilizar (esta función podría producir suponer mucho trabajo y no aportar mucho más que poner un numero predeterminado en el Código). Por último, se podría añadir una visualizar la tabla de datos en bruto, sin procesar.</w:t>
+        <w:t xml:space="preserve"> contara de una representación de los datos sin tratar, en esta pantalla se debería poder visualizar un mapa con las trayectorias y otro con el mapa de calor Tensor. Además de esto se podrían incluir alguna forma de manejar los datos como la selección de la longitud y latitud mínima y máxima o un </w:t>
+      </w:r>
+      <w:proofErr w:type="gramStart"/>
+      <w:r>
+        <w:t>zoom</w:t>
+      </w:r>
+      <w:proofErr w:type="gramEnd"/>
+      <w:r>
+        <w:t xml:space="preserve"> a base de recolocar el aumento en el mapa. Por otro lado, se podrían añadir un limitador de datos a utilizar (esta función podría producir suponer mucho trabajo y no aportar mucho más que poner un numero predeterminado en el Código). Por último, se podría añadir una visualizar la tabla de datos en bruto, sin procesar.</w:t>
       </w:r>
     </w:p>
     <w:p>
@@ -92,10 +100,12 @@
         <w:t xml:space="preserve"> estaría dedicada a la comparativa de </w:t>
       </w:r>
       <w:proofErr w:type="spellStart"/>
+      <w:proofErr w:type="gramStart"/>
       <w:r>
         <w:t>clusters</w:t>
       </w:r>
       <w:proofErr w:type="spellEnd"/>
+      <w:proofErr w:type="gramEnd"/>
       <w:r>
         <w:t xml:space="preserve"> y su representación en un mapa. Esta consistiría en cuatro mapas, el contenido de estos se seleccionaría en un menú de botones colocados en el centro de la pantalla, se podrían seleccionar dos, uno por lado, el seleccionado será el que muestre su mapa en su respectivo casillero. Esto podría cambiarse por otras formas de selección desde un menú hasta interruptores, es indiferente. Además de esto se podría añadir una selección de tamaños, esto ralentizaría la visualización a menos que las medidas fueran predeterminadas y ya estuviera todo prerrenderizado. </w:t>
       </w:r>
@@ -187,10 +197,12 @@
         <w:t xml:space="preserve"> y </w:t>
       </w:r>
       <w:proofErr w:type="spellStart"/>
+      <w:proofErr w:type="gramStart"/>
       <w:r>
         <w:t>cluster</w:t>
       </w:r>
       <w:proofErr w:type="spellEnd"/>
+      <w:proofErr w:type="gramEnd"/>
       <w:r>
         <w:t xml:space="preserve"> a los que pertenecen en cada uno de los algoritmos.</w:t>
       </w:r>
@@ -268,6 +280,37 @@
       <w:r>
         <w:t xml:space="preserve"> para el posicionamiento de los diferentes componentes en la pantalla. Además, si no deseamos que los tiempos de cargas sean absurdos, todas las imágenes y tablas deberán ir prerrenderizadas y las opciones que se le dé al usuario deberán ser una lista de opciones prefijadas. A medida que esta parte del proyecto avance se pude ir ajustando los requisitos y la complejidad de esta. </w:t>
       </w:r>
+    </w:p>
+    <w:p>
+      <w:pPr>
+        <w:jc w:val="both"/>
+      </w:pPr>
+    </w:p>
+    <w:p>
+      <w:pPr>
+        <w:jc w:val="both"/>
+      </w:pPr>
+    </w:p>
+    <w:p>
+      <w:pPr>
+        <w:jc w:val="both"/>
+      </w:pPr>
+      <w:r>
+        <w:t xml:space="preserve">Librería de </w:t>
+      </w:r>
+      <w:proofErr w:type="spellStart"/>
+      <w:r>
+        <w:t>Dash</w:t>
+      </w:r>
+      <w:proofErr w:type="spellEnd"/>
+      <w:r>
+        <w:t xml:space="preserve"> de </w:t>
+      </w:r>
+      <w:proofErr w:type="spellStart"/>
+      <w:r>
+        <w:t>boostrap</w:t>
+      </w:r>
+      <w:proofErr w:type="spellEnd"/>
     </w:p>
     <w:sectPr>
       <w:pgSz w:w="11906" w:h="16838"/>

</xml_diff>